<commit_message>
Work on protocol description
</commit_message>
<xml_diff>
--- a/introdemo/introdemo.docx
+++ b/introdemo/introdemo.docx
@@ -613,7 +613,7 @@
           <w:r>
             <w:fldChar w:fldCharType="separate"/>
           </w:r>
-          <w:hyperlink w:anchor="_Toc186107167" w:history="1">
+          <w:hyperlink w:anchor="_Toc186373603" w:history="1">
             <w:r>
               <w:rPr>
                 <w:rStyle w:val="Hyperlink"/>
@@ -641,7 +641,7 @@
                 <w:noProof/>
                 <w:webHidden/>
               </w:rPr>
-              <w:instrText xml:space="preserve"> PAGEREF _Toc186107167 \h </w:instrText>
+              <w:instrText xml:space="preserve"> PAGEREF _Toc186373603 \h </w:instrText>
             </w:r>
             <w:r>
               <w:rPr>
@@ -686,7 +686,7 @@
               <w14:ligatures w14:val="standardContextual"/>
             </w:rPr>
           </w:pPr>
-          <w:hyperlink w:anchor="_Toc186107168" w:history="1">
+          <w:hyperlink w:anchor="_Toc186373604" w:history="1">
             <w:r>
               <w:rPr>
                 <w:rStyle w:val="Hyperlink"/>
@@ -714,7 +714,7 @@
                 <w:noProof/>
                 <w:webHidden/>
               </w:rPr>
-              <w:instrText xml:space="preserve"> PAGEREF _Toc186107168 \h </w:instrText>
+              <w:instrText xml:space="preserve"> PAGEREF _Toc186373604 \h </w:instrText>
             </w:r>
             <w:r>
               <w:rPr>
@@ -759,7 +759,7 @@
               <w14:ligatures w14:val="standardContextual"/>
             </w:rPr>
           </w:pPr>
-          <w:hyperlink w:anchor="_Toc186107169" w:history="1">
+          <w:hyperlink w:anchor="_Toc186373605" w:history="1">
             <w:r>
               <w:rPr>
                 <w:rStyle w:val="Hyperlink"/>
@@ -787,7 +787,7 @@
                 <w:noProof/>
                 <w:webHidden/>
               </w:rPr>
-              <w:instrText xml:space="preserve"> PAGEREF _Toc186107169 \h </w:instrText>
+              <w:instrText xml:space="preserve"> PAGEREF _Toc186373605 \h </w:instrText>
             </w:r>
             <w:r>
               <w:rPr>
@@ -832,7 +832,7 @@
               <w14:ligatures w14:val="standardContextual"/>
             </w:rPr>
           </w:pPr>
-          <w:hyperlink w:anchor="_Toc186107170" w:history="1">
+          <w:hyperlink w:anchor="_Toc186373606" w:history="1">
             <w:r>
               <w:rPr>
                 <w:rStyle w:val="Hyperlink"/>
@@ -860,7 +860,7 @@
                 <w:noProof/>
                 <w:webHidden/>
               </w:rPr>
-              <w:instrText xml:space="preserve"> PAGEREF _Toc186107170 \h </w:instrText>
+              <w:instrText xml:space="preserve"> PAGEREF _Toc186373606 \h </w:instrText>
             </w:r>
             <w:r>
               <w:rPr>
@@ -880,7 +880,7 @@
                 <w:noProof/>
                 <w:webHidden/>
               </w:rPr>
-              <w:t>4</w:t>
+              <w:t>5</w:t>
             </w:r>
             <w:r>
               <w:rPr>
@@ -905,7 +905,7 @@
               <w14:ligatures w14:val="standardContextual"/>
             </w:rPr>
           </w:pPr>
-          <w:hyperlink w:anchor="_Toc186107171" w:history="1">
+          <w:hyperlink w:anchor="_Toc186373607" w:history="1">
             <w:r>
               <w:rPr>
                 <w:rStyle w:val="Hyperlink"/>
@@ -933,7 +933,7 @@
                 <w:noProof/>
                 <w:webHidden/>
               </w:rPr>
-              <w:instrText xml:space="preserve"> PAGEREF _Toc186107171 \h </w:instrText>
+              <w:instrText xml:space="preserve"> PAGEREF _Toc186373607 \h </w:instrText>
             </w:r>
             <w:r>
               <w:rPr>
@@ -953,7 +953,7 @@
                 <w:noProof/>
                 <w:webHidden/>
               </w:rPr>
-              <w:t>5</w:t>
+              <w:t>6</w:t>
             </w:r>
             <w:r>
               <w:rPr>
@@ -978,7 +978,7 @@
               <w14:ligatures w14:val="standardContextual"/>
             </w:rPr>
           </w:pPr>
-          <w:hyperlink w:anchor="_Toc186107172" w:history="1">
+          <w:hyperlink w:anchor="_Toc186373608" w:history="1">
             <w:r>
               <w:rPr>
                 <w:rStyle w:val="Hyperlink"/>
@@ -1006,7 +1006,7 @@
                 <w:noProof/>
                 <w:webHidden/>
               </w:rPr>
-              <w:instrText xml:space="preserve"> PAGEREF _Toc186107172 \h </w:instrText>
+              <w:instrText xml:space="preserve"> PAGEREF _Toc186373608 \h </w:instrText>
             </w:r>
             <w:r>
               <w:rPr>
@@ -1051,7 +1051,7 @@
               <w14:ligatures w14:val="standardContextual"/>
             </w:rPr>
           </w:pPr>
-          <w:hyperlink w:anchor="_Toc186107173" w:history="1">
+          <w:hyperlink w:anchor="_Toc186373609" w:history="1">
             <w:r>
               <w:rPr>
                 <w:rStyle w:val="Hyperlink"/>
@@ -1079,7 +1079,7 @@
                 <w:noProof/>
                 <w:webHidden/>
               </w:rPr>
-              <w:instrText xml:space="preserve"> PAGEREF _Toc186107173 \h </w:instrText>
+              <w:instrText xml:space="preserve"> PAGEREF _Toc186373609 \h </w:instrText>
             </w:r>
             <w:r>
               <w:rPr>
@@ -1099,7 +1099,7 @@
                 <w:noProof/>
                 <w:webHidden/>
               </w:rPr>
-              <w:t>6</w:t>
+              <w:t>7</w:t>
             </w:r>
             <w:r>
               <w:rPr>
@@ -1124,7 +1124,7 @@
               <w14:ligatures w14:val="standardContextual"/>
             </w:rPr>
           </w:pPr>
-          <w:hyperlink w:anchor="_Toc186107174" w:history="1">
+          <w:hyperlink w:anchor="_Toc186373610" w:history="1">
             <w:r>
               <w:rPr>
                 <w:rStyle w:val="Hyperlink"/>
@@ -1152,7 +1152,7 @@
                 <w:noProof/>
                 <w:webHidden/>
               </w:rPr>
-              <w:instrText xml:space="preserve"> PAGEREF _Toc186107174 \h </w:instrText>
+              <w:instrText xml:space="preserve"> PAGEREF _Toc186373610 \h </w:instrText>
             </w:r>
             <w:r>
               <w:rPr>
@@ -1172,7 +1172,153 @@
                 <w:noProof/>
                 <w:webHidden/>
               </w:rPr>
-              <w:t>6</w:t>
+              <w:t>9</w:t>
+            </w:r>
+            <w:r>
+              <w:rPr>
+                <w:noProof/>
+                <w:webHidden/>
+              </w:rPr>
+              <w:fldChar w:fldCharType="end"/>
+            </w:r>
+          </w:hyperlink>
+        </w:p>
+        <w:p>
+          <w:pPr>
+            <w:pStyle w:val="TOC3"/>
+            <w:tabs>
+              <w:tab w:val="right" w:leader="dot" w:pos="9016"/>
+            </w:tabs>
+            <w:rPr>
+              <w:noProof/>
+              <w:kern w:val="2"/>
+              <w:szCs w:val="24"/>
+              <w:lang w:val="en-DK" w:eastAsia="en-DK"/>
+              <w14:ligatures w14:val="standardContextual"/>
+            </w:rPr>
+          </w:pPr>
+          <w:hyperlink w:anchor="_Toc186373611" w:history="1">
+            <w:r>
+              <w:rPr>
+                <w:rStyle w:val="Hyperlink"/>
+                <w:noProof/>
+                <w:lang w:val="en-GB"/>
+              </w:rPr>
+              <w:t>Experimental setup</w:t>
+            </w:r>
+            <w:r>
+              <w:rPr>
+                <w:noProof/>
+                <w:webHidden/>
+              </w:rPr>
+              <w:tab/>
+            </w:r>
+            <w:r>
+              <w:rPr>
+                <w:noProof/>
+                <w:webHidden/>
+              </w:rPr>
+              <w:fldChar w:fldCharType="begin"/>
+            </w:r>
+            <w:r>
+              <w:rPr>
+                <w:noProof/>
+                <w:webHidden/>
+              </w:rPr>
+              <w:instrText xml:space="preserve"> PAGEREF _Toc186373611 \h </w:instrText>
+            </w:r>
+            <w:r>
+              <w:rPr>
+                <w:noProof/>
+                <w:webHidden/>
+              </w:rPr>
+            </w:r>
+            <w:r>
+              <w:rPr>
+                <w:noProof/>
+                <w:webHidden/>
+              </w:rPr>
+              <w:fldChar w:fldCharType="separate"/>
+            </w:r>
+            <w:r>
+              <w:rPr>
+                <w:noProof/>
+                <w:webHidden/>
+              </w:rPr>
+              <w:t>9</w:t>
+            </w:r>
+            <w:r>
+              <w:rPr>
+                <w:noProof/>
+                <w:webHidden/>
+              </w:rPr>
+              <w:fldChar w:fldCharType="end"/>
+            </w:r>
+          </w:hyperlink>
+        </w:p>
+        <w:p>
+          <w:pPr>
+            <w:pStyle w:val="TOC3"/>
+            <w:tabs>
+              <w:tab w:val="right" w:leader="dot" w:pos="9016"/>
+            </w:tabs>
+            <w:rPr>
+              <w:noProof/>
+              <w:kern w:val="2"/>
+              <w:szCs w:val="24"/>
+              <w:lang w:val="en-DK" w:eastAsia="en-DK"/>
+              <w14:ligatures w14:val="standardContextual"/>
+            </w:rPr>
+          </w:pPr>
+          <w:hyperlink w:anchor="_Toc186373612" w:history="1">
+            <w:r>
+              <w:rPr>
+                <w:rStyle w:val="Hyperlink"/>
+                <w:noProof/>
+                <w:lang w:val="en-GB"/>
+              </w:rPr>
+              <w:t>Post-session actions</w:t>
+            </w:r>
+            <w:r>
+              <w:rPr>
+                <w:noProof/>
+                <w:webHidden/>
+              </w:rPr>
+              <w:tab/>
+            </w:r>
+            <w:r>
+              <w:rPr>
+                <w:noProof/>
+                <w:webHidden/>
+              </w:rPr>
+              <w:fldChar w:fldCharType="begin"/>
+            </w:r>
+            <w:r>
+              <w:rPr>
+                <w:noProof/>
+                <w:webHidden/>
+              </w:rPr>
+              <w:instrText xml:space="preserve"> PAGEREF _Toc186373612 \h </w:instrText>
+            </w:r>
+            <w:r>
+              <w:rPr>
+                <w:noProof/>
+                <w:webHidden/>
+              </w:rPr>
+            </w:r>
+            <w:r>
+              <w:rPr>
+                <w:noProof/>
+                <w:webHidden/>
+              </w:rPr>
+              <w:fldChar w:fldCharType="separate"/>
+            </w:r>
+            <w:r>
+              <w:rPr>
+                <w:noProof/>
+                <w:webHidden/>
+              </w:rPr>
+              <w:t>11</w:t>
             </w:r>
             <w:r>
               <w:rPr>
@@ -1197,7 +1343,7 @@
               <w14:ligatures w14:val="standardContextual"/>
             </w:rPr>
           </w:pPr>
-          <w:hyperlink w:anchor="_Toc186107175" w:history="1">
+          <w:hyperlink w:anchor="_Toc186373613" w:history="1">
             <w:r>
               <w:rPr>
                 <w:rStyle w:val="Hyperlink"/>
@@ -1225,7 +1371,7 @@
                 <w:noProof/>
                 <w:webHidden/>
               </w:rPr>
-              <w:instrText xml:space="preserve"> PAGEREF _Toc186107175 \h </w:instrText>
+              <w:instrText xml:space="preserve"> PAGEREF _Toc186373613 \h </w:instrText>
             </w:r>
             <w:r>
               <w:rPr>
@@ -1245,7 +1391,7 @@
                 <w:noProof/>
                 <w:webHidden/>
               </w:rPr>
-              <w:t>7</w:t>
+              <w:t>11</w:t>
             </w:r>
             <w:r>
               <w:rPr>
@@ -1270,7 +1416,7 @@
               <w14:ligatures w14:val="standardContextual"/>
             </w:rPr>
           </w:pPr>
-          <w:hyperlink w:anchor="_Toc186107176" w:history="1">
+          <w:hyperlink w:anchor="_Toc186373614" w:history="1">
             <w:r>
               <w:rPr>
                 <w:rStyle w:val="Hyperlink"/>
@@ -1298,7 +1444,7 @@
                 <w:noProof/>
                 <w:webHidden/>
               </w:rPr>
-              <w:instrText xml:space="preserve"> PAGEREF _Toc186107176 \h </w:instrText>
+              <w:instrText xml:space="preserve"> PAGEREF _Toc186373614 \h </w:instrText>
             </w:r>
             <w:r>
               <w:rPr>
@@ -1318,7 +1464,7 @@
                 <w:noProof/>
                 <w:webHidden/>
               </w:rPr>
-              <w:t>7</w:t>
+              <w:t>11</w:t>
             </w:r>
             <w:r>
               <w:rPr>
@@ -1343,7 +1489,7 @@
               <w14:ligatures w14:val="standardContextual"/>
             </w:rPr>
           </w:pPr>
-          <w:hyperlink w:anchor="_Toc186107177" w:history="1">
+          <w:hyperlink w:anchor="_Toc186373615" w:history="1">
             <w:r>
               <w:rPr>
                 <w:rStyle w:val="Hyperlink"/>
@@ -1371,7 +1517,7 @@
                 <w:noProof/>
                 <w:webHidden/>
               </w:rPr>
-              <w:instrText xml:space="preserve"> PAGEREF _Toc186107177 \h </w:instrText>
+              <w:instrText xml:space="preserve"> PAGEREF _Toc186373615 \h </w:instrText>
             </w:r>
             <w:r>
               <w:rPr>
@@ -1391,7 +1537,7 @@
                 <w:noProof/>
                 <w:webHidden/>
               </w:rPr>
-              <w:t>7</w:t>
+              <w:t>11</w:t>
             </w:r>
             <w:r>
               <w:rPr>
@@ -1416,7 +1562,7 @@
               <w14:ligatures w14:val="standardContextual"/>
             </w:rPr>
           </w:pPr>
-          <w:hyperlink w:anchor="_Toc186107178" w:history="1">
+          <w:hyperlink w:anchor="_Toc186373616" w:history="1">
             <w:r>
               <w:rPr>
                 <w:rStyle w:val="Hyperlink"/>
@@ -1444,7 +1590,7 @@
                 <w:noProof/>
                 <w:webHidden/>
               </w:rPr>
-              <w:instrText xml:space="preserve"> PAGEREF _Toc186107178 \h </w:instrText>
+              <w:instrText xml:space="preserve"> PAGEREF _Toc186373616 \h </w:instrText>
             </w:r>
             <w:r>
               <w:rPr>
@@ -1464,7 +1610,7 @@
                 <w:noProof/>
                 <w:webHidden/>
               </w:rPr>
-              <w:t>7</w:t>
+              <w:t>11</w:t>
             </w:r>
             <w:r>
               <w:rPr>
@@ -1489,7 +1635,7 @@
               <w14:ligatures w14:val="standardContextual"/>
             </w:rPr>
           </w:pPr>
-          <w:hyperlink w:anchor="_Toc186107179" w:history="1">
+          <w:hyperlink w:anchor="_Toc186373617" w:history="1">
             <w:r>
               <w:rPr>
                 <w:rStyle w:val="Hyperlink"/>
@@ -1517,7 +1663,7 @@
                 <w:noProof/>
                 <w:webHidden/>
               </w:rPr>
-              <w:instrText xml:space="preserve"> PAGEREF _Toc186107179 \h </w:instrText>
+              <w:instrText xml:space="preserve"> PAGEREF _Toc186373617 \h </w:instrText>
             </w:r>
             <w:r>
               <w:rPr>
@@ -1537,7 +1683,7 @@
                 <w:noProof/>
                 <w:webHidden/>
               </w:rPr>
-              <w:t>7</w:t>
+              <w:t>12</w:t>
             </w:r>
             <w:r>
               <w:rPr>
@@ -1562,7 +1708,7 @@
               <w14:ligatures w14:val="standardContextual"/>
             </w:rPr>
           </w:pPr>
-          <w:hyperlink w:anchor="_Toc186107180" w:history="1">
+          <w:hyperlink w:anchor="_Toc186373618" w:history="1">
             <w:r>
               <w:rPr>
                 <w:rStyle w:val="Hyperlink"/>
@@ -1590,7 +1736,7 @@
                 <w:noProof/>
                 <w:webHidden/>
               </w:rPr>
-              <w:instrText xml:space="preserve"> PAGEREF _Toc186107180 \h </w:instrText>
+              <w:instrText xml:space="preserve"> PAGEREF _Toc186373618 \h </w:instrText>
             </w:r>
             <w:r>
               <w:rPr>
@@ -1610,7 +1756,7 @@
                 <w:noProof/>
                 <w:webHidden/>
               </w:rPr>
-              <w:t>7</w:t>
+              <w:t>12</w:t>
             </w:r>
             <w:r>
               <w:rPr>
@@ -1635,7 +1781,7 @@
               <w14:ligatures w14:val="standardContextual"/>
             </w:rPr>
           </w:pPr>
-          <w:hyperlink w:anchor="_Toc186107181" w:history="1">
+          <w:hyperlink w:anchor="_Toc186373619" w:history="1">
             <w:r>
               <w:rPr>
                 <w:rStyle w:val="Hyperlink"/>
@@ -1663,7 +1809,7 @@
                 <w:noProof/>
                 <w:webHidden/>
               </w:rPr>
-              <w:instrText xml:space="preserve"> PAGEREF _Toc186107181 \h </w:instrText>
+              <w:instrText xml:space="preserve"> PAGEREF _Toc186373619 \h </w:instrText>
             </w:r>
             <w:r>
               <w:rPr>
@@ -1683,7 +1829,7 @@
                 <w:noProof/>
                 <w:webHidden/>
               </w:rPr>
-              <w:t>8</w:t>
+              <w:t>12</w:t>
             </w:r>
             <w:r>
               <w:rPr>
@@ -1708,7 +1854,7 @@
               <w14:ligatures w14:val="standardContextual"/>
             </w:rPr>
           </w:pPr>
-          <w:hyperlink w:anchor="_Toc186107182" w:history="1">
+          <w:hyperlink w:anchor="_Toc186373620" w:history="1">
             <w:r>
               <w:rPr>
                 <w:rStyle w:val="Hyperlink"/>
@@ -1736,7 +1882,7 @@
                 <w:noProof/>
                 <w:webHidden/>
               </w:rPr>
-              <w:instrText xml:space="preserve"> PAGEREF _Toc186107182 \h </w:instrText>
+              <w:instrText xml:space="preserve"> PAGEREF _Toc186373620 \h </w:instrText>
             </w:r>
             <w:r>
               <w:rPr>
@@ -1756,7 +1902,7 @@
                 <w:noProof/>
                 <w:webHidden/>
               </w:rPr>
-              <w:t>8</w:t>
+              <w:t>12</w:t>
             </w:r>
             <w:r>
               <w:rPr>
@@ -1788,7 +1934,7 @@
           <w:lang w:val="en-GB"/>
         </w:rPr>
       </w:pPr>
-      <w:bookmarkStart w:id="2" w:name="_Toc186107167"/>
+      <w:bookmarkStart w:id="2" w:name="_Toc186373603"/>
       <w:r>
         <w:rPr>
           <w:sz w:val="24"/>
@@ -1913,7 +2059,14 @@
         <w:rPr>
           <w:lang w:val="en-GB"/>
         </w:rPr>
-        <w:t xml:space="preserve">In the Stop-Signal Task participants are asked to perform a Go task that at random and infrequent times are interrupted by a Stop-Signal. Without a Stop-Signal the subjects </w:t>
+        <w:t xml:space="preserve">In the Stop-Signal Task participants are asked to perform a Go task that at </w:t>
+      </w:r>
+      <w:r>
+        <w:rPr>
+          <w:lang w:val="en-GB"/>
+        </w:rPr>
+        <w:lastRenderedPageBreak/>
+        <w:t xml:space="preserve">random and infrequent times are interrupted by a Stop-Signal. Without a Stop-Signal the subjects </w:t>
       </w:r>
       <w:r>
         <w:rPr>
@@ -1973,14 +2126,7 @@
         <w:rPr>
           <w:lang w:val="en-GB"/>
         </w:rPr>
-        <w:t xml:space="preserve"> must press the left or right button </w:t>
-      </w:r>
-      <w:r>
-        <w:rPr>
-          <w:lang w:val="en-GB"/>
-        </w:rPr>
-        <w:lastRenderedPageBreak/>
-        <w:t xml:space="preserve">respectively. </w:t>
+        <w:t xml:space="preserve"> must press the left or right button respectively. </w:t>
       </w:r>
       <w:r>
         <w:rPr>
@@ -2112,7 +2258,7 @@
           <w:lang w:val="en-GB"/>
         </w:rPr>
       </w:pPr>
-      <w:bookmarkStart w:id="3" w:name="_Toc186107168"/>
+      <w:bookmarkStart w:id="3" w:name="_Toc186373604"/>
       <w:r>
         <w:rPr>
           <w:lang w:val="en-GB"/>
@@ -2255,6 +2401,7 @@
           <w:bCs/>
           <w:lang w:val="en-GB"/>
         </w:rPr>
+        <w:lastRenderedPageBreak/>
         <w:t>LabBench Runner</w:t>
       </w:r>
       <w:r>
@@ -2282,7 +2429,6 @@
         <w:rPr>
           <w:lang w:val="en-GB"/>
         </w:rPr>
-        <w:lastRenderedPageBreak/>
         <w:t xml:space="preserve">In short LabBench Runner is used in experimental sessions when a participant is present, and </w:t>
       </w:r>
       <w:r>
@@ -2307,7 +2453,7 @@
           <w:lang w:val="en-GB"/>
         </w:rPr>
       </w:pPr>
-      <w:bookmarkStart w:id="4" w:name="_Toc186107169"/>
+      <w:bookmarkStart w:id="4" w:name="_Toc186373605"/>
       <w:r>
         <w:rPr>
           <w:lang w:val="en-GB"/>
@@ -2564,12 +2710,17 @@
           </w:tcPr>
           <w:p>
             <w:pPr>
-              <w:rPr>
+              <w:pStyle w:val="NoSpacing"/>
+              <w:rPr>
+                <w:sz w:val="24"/>
+                <w:szCs w:val="24"/>
                 <w:lang w:val="en-GB"/>
               </w:rPr>
             </w:pPr>
             <w:r>
               <w:rPr>
+                <w:sz w:val="24"/>
+                <w:szCs w:val="24"/>
                 <w:lang w:val="en-GB"/>
               </w:rPr>
               <w:t>DASS Questionnaire</w:t>
@@ -2586,12 +2737,17 @@
           </w:tcPr>
           <w:p>
             <w:pPr>
-              <w:rPr>
+              <w:pStyle w:val="NoSpacing"/>
+              <w:rPr>
+                <w:sz w:val="24"/>
+                <w:szCs w:val="24"/>
                 <w:lang w:val="en-GB"/>
               </w:rPr>
             </w:pPr>
             <w:r>
               <w:rPr>
+                <w:sz w:val="24"/>
+                <w:szCs w:val="24"/>
                 <w:lang w:val="en-GB"/>
               </w:rPr>
               <w:t>Questionnaire</w:t>
@@ -2608,7 +2764,28 @@
           </w:tcPr>
           <w:p>
             <w:pPr>
-              <w:rPr>
+              <w:pStyle w:val="NoSpacing"/>
+              <w:rPr>
+                <w:sz w:val="24"/>
+                <w:szCs w:val="24"/>
+                <w:lang w:val="en-GB"/>
+              </w:rPr>
+            </w:pPr>
+            <w:r>
+              <w:rPr>
+                <w:sz w:val="24"/>
+                <w:szCs w:val="24"/>
+                <w:lang w:val="en-GB"/>
+              </w:rPr>
+              <w:t>The Questionnaire instrument makes it possible to display series questions to the subject, such as Likert scales, multiple choice, Boolean questions, etc. For the DASS questionnaire in the present protocol only Likert questions are displayed to the subject.</w:t>
+            </w:r>
+          </w:p>
+          <w:p>
+            <w:pPr>
+              <w:pStyle w:val="NoSpacing"/>
+              <w:rPr>
+                <w:sz w:val="24"/>
+                <w:szCs w:val="24"/>
                 <w:lang w:val="en-GB"/>
               </w:rPr>
             </w:pPr>
@@ -2626,7 +2803,10 @@
           </w:tcPr>
           <w:p>
             <w:pPr>
-              <w:rPr>
+              <w:pStyle w:val="NoSpacing"/>
+              <w:rPr>
+                <w:sz w:val="24"/>
+                <w:szCs w:val="24"/>
                 <w:lang w:val="en-GB"/>
               </w:rPr>
             </w:pPr>
@@ -2642,12 +2822,17 @@
           </w:tcPr>
           <w:p>
             <w:pPr>
-              <w:rPr>
+              <w:pStyle w:val="NoSpacing"/>
+              <w:rPr>
+                <w:sz w:val="24"/>
+                <w:szCs w:val="24"/>
                 <w:lang w:val="en-GB"/>
               </w:rPr>
             </w:pPr>
             <w:r>
               <w:rPr>
+                <w:sz w:val="24"/>
+                <w:szCs w:val="24"/>
                 <w:lang w:val="en-GB"/>
               </w:rPr>
               <w:t>Button</w:t>
@@ -2664,7 +2849,36 @@
           </w:tcPr>
           <w:p>
             <w:pPr>
-              <w:rPr>
+              <w:pStyle w:val="NoSpacing"/>
+              <w:rPr>
+                <w:sz w:val="24"/>
+                <w:szCs w:val="24"/>
+                <w:lang w:val="en-GB"/>
+              </w:rPr>
+            </w:pPr>
+            <w:r>
+              <w:rPr>
+                <w:sz w:val="24"/>
+                <w:szCs w:val="24"/>
+                <w:lang w:val="en-GB"/>
+              </w:rPr>
+              <w:t xml:space="preserve">The Button instrument makes it possible for the subject to give their answer to the questions in the DASS questionnaire. </w:t>
+            </w:r>
+            <w:r>
+              <w:rPr>
+                <w:sz w:val="24"/>
+                <w:szCs w:val="24"/>
+                <w:lang w:val="en-GB"/>
+              </w:rPr>
+              <w:t>For the DASS questionnaire four buttons is defined; 1) Increase the Likert rating, 2) Decrease the Likert rating, 3) Go to the next question, and 4) Go to the previous question.</w:t>
+            </w:r>
+          </w:p>
+          <w:p>
+            <w:pPr>
+              <w:pStyle w:val="NoSpacing"/>
+              <w:rPr>
+                <w:sz w:val="24"/>
+                <w:szCs w:val="24"/>
                 <w:lang w:val="en-GB"/>
               </w:rPr>
             </w:pPr>
@@ -2682,15 +2896,28 @@
           </w:tcPr>
           <w:p>
             <w:pPr>
-              <w:rPr>
+              <w:pStyle w:val="NoSpacing"/>
+              <w:rPr>
+                <w:sz w:val="24"/>
+                <w:szCs w:val="24"/>
                 <w:lang w:val="en-GB"/>
               </w:rPr>
             </w:pPr>
             <w:r>
               <w:rPr>
+                <w:sz w:val="24"/>
+                <w:szCs w:val="24"/>
                 <w:lang w:val="en-GB"/>
               </w:rPr>
-              <w:t>Stop-Signal Task</w:t>
+              <w:t xml:space="preserve">Stop-Signal </w:t>
+            </w:r>
+            <w:r>
+              <w:rPr>
+                <w:sz w:val="24"/>
+                <w:szCs w:val="24"/>
+                <w:lang w:val="en-GB"/>
+              </w:rPr>
+              <w:t>Task</w:t>
             </w:r>
           </w:p>
         </w:tc>
@@ -2704,16 +2931,23 @@
           </w:tcPr>
           <w:p>
             <w:pPr>
-              <w:rPr>
+              <w:pStyle w:val="NoSpacing"/>
+              <w:rPr>
+                <w:sz w:val="24"/>
+                <w:szCs w:val="24"/>
                 <w:lang w:val="en-GB"/>
               </w:rPr>
             </w:pPr>
-            <w:r>
-              <w:rPr>
+            <w:proofErr w:type="spellStart"/>
+            <w:r>
+              <w:rPr>
+                <w:sz w:val="24"/>
+                <w:szCs w:val="24"/>
                 <w:lang w:val="en-GB"/>
               </w:rPr>
               <w:t>ImageDisplay</w:t>
             </w:r>
+            <w:proofErr w:type="spellEnd"/>
           </w:p>
         </w:tc>
         <w:tc>
@@ -2726,7 +2960,46 @@
           </w:tcPr>
           <w:p>
             <w:pPr>
-              <w:rPr>
+              <w:pStyle w:val="NoSpacing"/>
+              <w:rPr>
+                <w:sz w:val="24"/>
+                <w:szCs w:val="24"/>
+                <w:lang w:val="en-GB"/>
+              </w:rPr>
+            </w:pPr>
+            <w:r>
+              <w:rPr>
+                <w:sz w:val="24"/>
+                <w:szCs w:val="24"/>
+                <w:lang w:val="en-GB"/>
+              </w:rPr>
+              <w:t xml:space="preserve">The </w:t>
+            </w:r>
+            <w:proofErr w:type="spellStart"/>
+            <w:r>
+              <w:rPr>
+                <w:sz w:val="24"/>
+                <w:szCs w:val="24"/>
+                <w:lang w:val="en-GB"/>
+              </w:rPr>
+              <w:t>ImageDisplay</w:t>
+            </w:r>
+            <w:proofErr w:type="spellEnd"/>
+            <w:r>
+              <w:rPr>
+                <w:sz w:val="24"/>
+                <w:szCs w:val="24"/>
+                <w:lang w:val="en-GB"/>
+              </w:rPr>
+              <w:t xml:space="preserve"> instrument makes it possible to display images to the subject. For the Stop-Signal Task it is used to display the visual stimuli in the Go and Stop Trials and to give feedback to subject on whether they answered correctly (WIN + Score) or incorrectly (LOSS + Score).</w:t>
+            </w:r>
+          </w:p>
+          <w:p>
+            <w:pPr>
+              <w:pStyle w:val="NoSpacing"/>
+              <w:rPr>
+                <w:sz w:val="24"/>
+                <w:szCs w:val="24"/>
                 <w:lang w:val="en-GB"/>
               </w:rPr>
             </w:pPr>
@@ -2744,7 +3017,10 @@
           </w:tcPr>
           <w:p>
             <w:pPr>
-              <w:rPr>
+              <w:pStyle w:val="NoSpacing"/>
+              <w:rPr>
+                <w:sz w:val="24"/>
+                <w:szCs w:val="24"/>
                 <w:lang w:val="en-GB"/>
               </w:rPr>
             </w:pPr>
@@ -2760,12 +3036,17 @@
           </w:tcPr>
           <w:p>
             <w:pPr>
-              <w:rPr>
+              <w:pStyle w:val="NoSpacing"/>
+              <w:rPr>
+                <w:sz w:val="24"/>
+                <w:szCs w:val="24"/>
                 <w:lang w:val="en-GB"/>
               </w:rPr>
             </w:pPr>
             <w:r>
               <w:rPr>
+                <w:sz w:val="24"/>
+                <w:szCs w:val="24"/>
                 <w:lang w:val="en-GB"/>
               </w:rPr>
               <w:t>Button</w:t>
@@ -2782,7 +3063,28 @@
           </w:tcPr>
           <w:p>
             <w:pPr>
-              <w:rPr>
+              <w:pStyle w:val="NoSpacing"/>
+              <w:rPr>
+                <w:sz w:val="24"/>
+                <w:szCs w:val="24"/>
+                <w:lang w:val="en-GB"/>
+              </w:rPr>
+            </w:pPr>
+            <w:r>
+              <w:rPr>
+                <w:sz w:val="24"/>
+                <w:szCs w:val="24"/>
+                <w:lang w:val="en-GB"/>
+              </w:rPr>
+              <w:t>The Button instrument makes it possible for the subject to respond to the Go trials or to provide an incorrect answer (a response) in the Stop trials.</w:t>
+            </w:r>
+          </w:p>
+          <w:p>
+            <w:pPr>
+              <w:pStyle w:val="NoSpacing"/>
+              <w:rPr>
+                <w:sz w:val="24"/>
+                <w:szCs w:val="24"/>
                 <w:lang w:val="en-GB"/>
               </w:rPr>
             </w:pPr>
@@ -2831,7 +3133,21 @@
         <w:rPr>
           <w:lang w:val="en-GB"/>
         </w:rPr>
-        <w:t>In addition to either a joystick or an LabBench I/O both setups use a standard external monitor that implements the Questionnaire and ImageDisplay instruments.</w:t>
+        <w:t xml:space="preserve">In addition to either a joystick or an LabBench I/O both setups use a standard external monitor that implements the Questionnaire and </w:t>
+      </w:r>
+      <w:proofErr w:type="spellStart"/>
+      <w:r>
+        <w:rPr>
+          <w:lang w:val="en-GB"/>
+        </w:rPr>
+        <w:t>ImageDisplay</w:t>
+      </w:r>
+      <w:proofErr w:type="spellEnd"/>
+      <w:r>
+        <w:rPr>
+          <w:lang w:val="en-GB"/>
+        </w:rPr>
+        <w:t xml:space="preserve"> instruments.</w:t>
       </w:r>
     </w:p>
     <w:p>
@@ -2841,7 +3157,7 @@
           <w:lang w:val="en-GB"/>
         </w:rPr>
       </w:pPr>
-      <w:bookmarkStart w:id="5" w:name="_Toc186107170"/>
+      <w:bookmarkStart w:id="5" w:name="_Toc186373606"/>
       <w:r>
         <w:rPr>
           <w:lang w:val="en-GB"/>
@@ -2890,14 +3206,7 @@
         <w:rPr>
           <w:lang w:val="en-GB"/>
         </w:rPr>
-        <w:t xml:space="preserve">Instead, it relies </w:t>
-      </w:r>
-      <w:r>
-        <w:rPr>
-          <w:lang w:val="en-GB"/>
-        </w:rPr>
-        <w:lastRenderedPageBreak/>
-        <w:t>on a standard USB joystick for PCs</w:t>
+        <w:t>Instead, it relies on a standard USB joystick for PCs</w:t>
       </w:r>
       <w:r>
         <w:rPr>
@@ -3069,6 +3378,24 @@
         </w:rPr>
         <w:t xml:space="preserve"> </w:t>
       </w:r>
+      <w:r>
+        <w:rPr>
+          <w:lang w:val="en-GB"/>
+        </w:rPr>
+        <w:t xml:space="preserve">Caution must be observed when using this experimental setup as it is only intended for educational or evaluation purposes. </w:t>
+      </w:r>
+      <w:r>
+        <w:rPr>
+          <w:lang w:val="en-GB"/>
+        </w:rPr>
+        <w:t>The joystick does not provide means for synchronizing button presses with stimuli such as the visual stimuli in the Stop-Signal Task. Consequently, it has a low temporal precision and button presses can only be timestamped with a precision of 5-10ms.</w:t>
+      </w:r>
+      <w:r>
+        <w:rPr>
+          <w:lang w:val="en-GB"/>
+        </w:rPr>
+        <w:t xml:space="preserve"> For neuroscience studies the LabBench I/O based setup is recommended.</w:t>
+      </w:r>
     </w:p>
     <w:p>
       <w:pPr>
@@ -3077,11 +3404,12 @@
           <w:lang w:val="en-GB"/>
         </w:rPr>
       </w:pPr>
-      <w:bookmarkStart w:id="7" w:name="_Toc186107171"/>
-      <w:r>
-        <w:rPr>
-          <w:lang w:val="en-GB"/>
-        </w:rPr>
+      <w:bookmarkStart w:id="7" w:name="_Toc186373607"/>
+      <w:r>
+        <w:rPr>
+          <w:lang w:val="en-GB"/>
+        </w:rPr>
+        <w:lastRenderedPageBreak/>
         <w:t>Experimental Setup: LabBench I/O</w:t>
       </w:r>
       <w:bookmarkEnd w:id="7"/>
@@ -3195,7 +3523,7 @@
           <w:lang w:val="en-GB"/>
         </w:rPr>
       </w:pPr>
-      <w:bookmarkStart w:id="8" w:name="_Toc186107172"/>
+      <w:bookmarkStart w:id="8" w:name="_Toc186373608"/>
       <w:r>
         <w:rPr>
           <w:lang w:val="en-GB"/>
@@ -3227,63 +3555,63 @@
         <w:rPr>
           <w:lang w:val="en-GB"/>
         </w:rPr>
+        <w:t xml:space="preserve">To add the equipment to LabBench; 1) start the LabBench Designer program, 2) Select the Devices page, 3) Select the type of equipment you want to add (LabBench Display and Joystick), 4) Click the “Scan and add” button (please see </w:t>
+      </w:r>
+      <w:r>
+        <w:rPr>
+          <w:lang w:val="en-GB"/>
+        </w:rPr>
+        <w:fldChar w:fldCharType="begin"/>
+      </w:r>
+      <w:r>
+        <w:rPr>
+          <w:lang w:val="en-GB"/>
+        </w:rPr>
+        <w:instrText xml:space="preserve"> REF _Ref186106541 \h </w:instrText>
+      </w:r>
+      <w:r>
+        <w:rPr>
+          <w:lang w:val="en-GB"/>
+        </w:rPr>
+      </w:r>
+      <w:r>
+        <w:rPr>
+          <w:lang w:val="en-GB"/>
+        </w:rPr>
+        <w:fldChar w:fldCharType="separate"/>
+      </w:r>
+      <w:r>
+        <w:t xml:space="preserve">Figure </w:t>
+      </w:r>
+      <w:r>
+        <w:rPr>
+          <w:noProof/>
+        </w:rPr>
+        <w:t>3</w:t>
+      </w:r>
+      <w:r>
+        <w:rPr>
+          <w:lang w:val="en-GB"/>
+        </w:rPr>
+        <w:fldChar w:fldCharType="end"/>
+      </w:r>
+      <w:r>
+        <w:rPr>
+          <w:lang w:val="en-GB"/>
+        </w:rPr>
+        <w:t>).</w:t>
+      </w:r>
+    </w:p>
+    <w:p>
+      <w:pPr>
+        <w:keepNext/>
+      </w:pPr>
+      <w:r>
+        <w:rPr>
+          <w:noProof/>
+          <w:lang w:val="en-GB"/>
+        </w:rPr>
         <w:lastRenderedPageBreak/>
-        <w:t xml:space="preserve">To add the equipment to LabBench; 1) start the LabBench Designer program, 2) Select the Devices page, 3) Select the type of equipment you want to add (LabBench Display and Joystick), 4) Click the “Scan and add” button (please see </w:t>
-      </w:r>
-      <w:r>
-        <w:rPr>
-          <w:lang w:val="en-GB"/>
-        </w:rPr>
-        <w:fldChar w:fldCharType="begin"/>
-      </w:r>
-      <w:r>
-        <w:rPr>
-          <w:lang w:val="en-GB"/>
-        </w:rPr>
-        <w:instrText xml:space="preserve"> REF _Ref186106541 \h </w:instrText>
-      </w:r>
-      <w:r>
-        <w:rPr>
-          <w:lang w:val="en-GB"/>
-        </w:rPr>
-      </w:r>
-      <w:r>
-        <w:rPr>
-          <w:lang w:val="en-GB"/>
-        </w:rPr>
-        <w:fldChar w:fldCharType="separate"/>
-      </w:r>
-      <w:r>
-        <w:t xml:space="preserve">Figure </w:t>
-      </w:r>
-      <w:r>
-        <w:rPr>
-          <w:noProof/>
-        </w:rPr>
-        <w:t>3</w:t>
-      </w:r>
-      <w:r>
-        <w:rPr>
-          <w:lang w:val="en-GB"/>
-        </w:rPr>
-        <w:fldChar w:fldCharType="end"/>
-      </w:r>
-      <w:r>
-        <w:rPr>
-          <w:lang w:val="en-GB"/>
-        </w:rPr>
-        <w:t>).</w:t>
-      </w:r>
-    </w:p>
-    <w:p>
-      <w:pPr>
-        <w:keepNext/>
-      </w:pPr>
-      <w:r>
-        <w:rPr>
-          <w:noProof/>
-          <w:lang w:val="en-GB"/>
-        </w:rPr>
         <w:drawing>
           <wp:inline distT="0" distB="0" distL="0" distR="0" wp14:anchorId="1B89A903" wp14:editId="3EB219F2">
             <wp:extent cx="5760000" cy="2632528"/>
@@ -3471,7 +3799,7 @@
           <w:lang w:val="en-GB"/>
         </w:rPr>
       </w:pPr>
-      <w:bookmarkStart w:id="11" w:name="_Toc186107173"/>
+      <w:bookmarkStart w:id="11" w:name="_Toc186373609"/>
       <w:r>
         <w:rPr>
           <w:lang w:val="en-GB"/>
@@ -3501,12 +3829,462 @@
     </w:p>
     <w:p>
       <w:pPr>
+        <w:keepNext/>
+      </w:pPr>
+      <w:r>
+        <w:rPr>
+          <w:noProof/>
+          <w:lang w:val="en-GB"/>
+        </w:rPr>
+        <w:lastRenderedPageBreak/>
+        <w:drawing>
+          <wp:inline distT="0" distB="0" distL="0" distR="0" wp14:anchorId="6DA6B93D" wp14:editId="3C582442">
+            <wp:extent cx="5722620" cy="2678787"/>
+            <wp:effectExtent l="0" t="0" r="0" b="0"/>
+            <wp:docPr id="1005095786" name="Picture 3"/>
+            <wp:cNvGraphicFramePr>
+              <a:graphicFrameLocks xmlns:a="http://schemas.openxmlformats.org/drawingml/2006/main" noChangeAspect="1"/>
+            </wp:cNvGraphicFramePr>
+            <a:graphic xmlns:a="http://schemas.openxmlformats.org/drawingml/2006/main">
+              <a:graphicData uri="http://schemas.openxmlformats.org/drawingml/2006/picture">
+                <pic:pic xmlns:pic="http://schemas.openxmlformats.org/drawingml/2006/picture">
+                  <pic:nvPicPr>
+                    <pic:cNvPr id="0" name="Picture 2"/>
+                    <pic:cNvPicPr>
+                      <a:picLocks noChangeAspect="1" noChangeArrowheads="1"/>
+                    </pic:cNvPicPr>
+                  </pic:nvPicPr>
+                  <pic:blipFill>
+                    <a:blip r:embed="rId17" cstate="print">
+                      <a:extLst>
+                        <a:ext uri="{28A0092B-C50C-407E-A947-70E740481C1C}">
+                          <a14:useLocalDpi xmlns:a14="http://schemas.microsoft.com/office/drawing/2010/main" val="0"/>
+                        </a:ext>
+                      </a:extLst>
+                    </a:blip>
+                    <a:srcRect/>
+                    <a:stretch>
+                      <a:fillRect/>
+                    </a:stretch>
+                  </pic:blipFill>
+                  <pic:spPr bwMode="auto">
+                    <a:xfrm>
+                      <a:off x="0" y="0"/>
+                      <a:ext cx="5755049" cy="2693967"/>
+                    </a:xfrm>
+                    <a:prstGeom prst="rect">
+                      <a:avLst/>
+                    </a:prstGeom>
+                    <a:noFill/>
+                  </pic:spPr>
+                </pic:pic>
+              </a:graphicData>
+            </a:graphic>
+          </wp:inline>
+        </w:drawing>
+      </w:r>
+    </w:p>
+    <w:p>
+      <w:pPr>
+        <w:pStyle w:val="Caption"/>
+        <w:jc w:val="center"/>
+        <w:rPr>
+          <w:lang w:val="en-GB"/>
+        </w:rPr>
+      </w:pPr>
+      <w:r>
+        <w:t xml:space="preserve">Figure </w:t>
+      </w:r>
+      <w:fldSimple w:instr=" SEQ Figure \* ARABIC ">
+        <w:r>
+          <w:rPr>
+            <w:noProof/>
+          </w:rPr>
+          <w:t>5</w:t>
+        </w:r>
+      </w:fldSimple>
+      <w:r>
+        <w:t>:</w:t>
+      </w:r>
+    </w:p>
+    <w:p>
+      <w:pPr>
+        <w:rPr>
+          <w:lang w:val="en-GB"/>
+        </w:rPr>
+      </w:pPr>
+    </w:p>
+    <w:p>
+      <w:pPr>
+        <w:rPr>
+          <w:lang w:val="en-GB"/>
+        </w:rPr>
+      </w:pPr>
+    </w:p>
+    <w:tbl>
+      <w:tblPr>
+        <w:tblStyle w:val="TableGrid"/>
+        <w:tblW w:w="0" w:type="auto"/>
+        <w:tblBorders>
+          <w:top w:val="none" w:sz="0" w:space="0" w:color="auto"/>
+          <w:left w:val="none" w:sz="0" w:space="0" w:color="auto"/>
+          <w:bottom w:val="none" w:sz="0" w:space="0" w:color="auto"/>
+          <w:right w:val="none" w:sz="0" w:space="0" w:color="auto"/>
+          <w:insideH w:val="none" w:sz="0" w:space="0" w:color="auto"/>
+          <w:insideV w:val="none" w:sz="0" w:space="0" w:color="auto"/>
+        </w:tblBorders>
+        <w:tblLayout w:type="fixed"/>
+        <w:tblLook w:val="04A0" w:firstRow="1" w:lastRow="0" w:firstColumn="1" w:lastColumn="0" w:noHBand="0" w:noVBand="1"/>
+      </w:tblPr>
+      <w:tblGrid>
+        <w:gridCol w:w="1134"/>
+        <w:gridCol w:w="7882"/>
+      </w:tblGrid>
+      <w:tr>
+        <w:tc>
+          <w:tcPr>
+            <w:tcW w:w="1134" w:type="dxa"/>
+          </w:tcPr>
+          <w:p>
+            <w:pPr>
+              <w:rPr>
+                <w:lang w:val="en-GB"/>
+              </w:rPr>
+            </w:pPr>
+            <w:r>
+              <w:drawing>
+                <wp:inline distT="0" distB="0" distL="0" distR="0" wp14:anchorId="01B5FB17" wp14:editId="3B165843">
+                  <wp:extent cx="540000" cy="492929"/>
+                  <wp:effectExtent l="0" t="0" r="0" b="2540"/>
+                  <wp:docPr id="13" name="Picture 12">
+                    <a:extLst xmlns:a="http://schemas.openxmlformats.org/drawingml/2006/main">
+                      <a:ext uri="{FF2B5EF4-FFF2-40B4-BE49-F238E27FC236}">
+                        <a16:creationId xmlns:a16="http://schemas.microsoft.com/office/drawing/2014/main" id="{F4A00717-4FA9-B686-F591-F5748BD8CEC0}"/>
+                      </a:ext>
+                    </a:extLst>
+                  </wp:docPr>
+                  <wp:cNvGraphicFramePr>
+                    <a:graphicFrameLocks xmlns:a="http://schemas.openxmlformats.org/drawingml/2006/main" noChangeAspect="1"/>
+                  </wp:cNvGraphicFramePr>
+                  <a:graphic xmlns:a="http://schemas.openxmlformats.org/drawingml/2006/main">
+                    <a:graphicData uri="http://schemas.openxmlformats.org/drawingml/2006/picture">
+                      <pic:pic xmlns:pic="http://schemas.openxmlformats.org/drawingml/2006/picture">
+                        <pic:nvPicPr>
+                          <pic:cNvPr id="13" name="Picture 12">
+                            <a:extLst>
+                              <a:ext uri="{FF2B5EF4-FFF2-40B4-BE49-F238E27FC236}">
+                                <a16:creationId xmlns:a16="http://schemas.microsoft.com/office/drawing/2014/main" id="{F4A00717-4FA9-B686-F591-F5748BD8CEC0}"/>
+                              </a:ext>
+                            </a:extLst>
+                          </pic:cNvPr>
+                          <pic:cNvPicPr>
+                            <a:picLocks noChangeAspect="1"/>
+                          </pic:cNvPicPr>
+                        </pic:nvPicPr>
+                        <pic:blipFill>
+                          <a:blip r:embed="rId18"/>
+                          <a:srcRect l="14526" t="11781" r="12361"/>
+                          <a:stretch/>
+                        </pic:blipFill>
+                        <pic:spPr>
+                          <a:xfrm>
+                            <a:off x="0" y="0"/>
+                            <a:ext cx="540000" cy="492929"/>
+                          </a:xfrm>
+                          <a:prstGeom prst="rect">
+                            <a:avLst/>
+                          </a:prstGeom>
+                        </pic:spPr>
+                      </pic:pic>
+                    </a:graphicData>
+                  </a:graphic>
+                </wp:inline>
+              </w:drawing>
+            </w:r>
+          </w:p>
+        </w:tc>
+        <w:tc>
+          <w:tcPr>
+            <w:tcW w:w="7882" w:type="dxa"/>
+          </w:tcPr>
+          <w:p>
+            <w:pPr>
+              <w:rPr>
+                <w:lang w:val="en-GB"/>
+              </w:rPr>
+            </w:pPr>
+          </w:p>
+        </w:tc>
+      </w:tr>
+      <w:tr>
+        <w:tc>
+          <w:tcPr>
+            <w:tcW w:w="1134" w:type="dxa"/>
+          </w:tcPr>
+          <w:p>
+            <w:pPr>
+              <w:rPr>
+                <w:lang w:val="en-GB"/>
+              </w:rPr>
+            </w:pPr>
+            <w:r>
+              <w:drawing>
+                <wp:inline distT="0" distB="0" distL="0" distR="0" wp14:anchorId="750FF768" wp14:editId="6CFA54FE">
+                  <wp:extent cx="540000" cy="492929"/>
+                  <wp:effectExtent l="0" t="0" r="0" b="2540"/>
+                  <wp:docPr id="11" name="Picture 10">
+                    <a:extLst xmlns:a="http://schemas.openxmlformats.org/drawingml/2006/main">
+                      <a:ext uri="{FF2B5EF4-FFF2-40B4-BE49-F238E27FC236}">
+                        <a16:creationId xmlns:a16="http://schemas.microsoft.com/office/drawing/2014/main" id="{4C6D0045-F94F-27F9-280F-3C6A6E8925BA}"/>
+                      </a:ext>
+                    </a:extLst>
+                  </wp:docPr>
+                  <wp:cNvGraphicFramePr>
+                    <a:graphicFrameLocks xmlns:a="http://schemas.openxmlformats.org/drawingml/2006/main" noChangeAspect="1"/>
+                  </wp:cNvGraphicFramePr>
+                  <a:graphic xmlns:a="http://schemas.openxmlformats.org/drawingml/2006/main">
+                    <a:graphicData uri="http://schemas.openxmlformats.org/drawingml/2006/picture">
+                      <pic:pic xmlns:pic="http://schemas.openxmlformats.org/drawingml/2006/picture">
+                        <pic:nvPicPr>
+                          <pic:cNvPr id="11" name="Picture 10">
+                            <a:extLst>
+                              <a:ext uri="{FF2B5EF4-FFF2-40B4-BE49-F238E27FC236}">
+                                <a16:creationId xmlns:a16="http://schemas.microsoft.com/office/drawing/2014/main" id="{4C6D0045-F94F-27F9-280F-3C6A6E8925BA}"/>
+                              </a:ext>
+                            </a:extLst>
+                          </pic:cNvPr>
+                          <pic:cNvPicPr>
+                            <a:picLocks noChangeAspect="1"/>
+                          </pic:cNvPicPr>
+                        </pic:nvPicPr>
+                        <pic:blipFill>
+                          <a:blip r:embed="rId19"/>
+                          <a:srcRect l="16005" t="10754" r="13928"/>
+                          <a:stretch/>
+                        </pic:blipFill>
+                        <pic:spPr>
+                          <a:xfrm>
+                            <a:off x="0" y="0"/>
+                            <a:ext cx="540000" cy="492929"/>
+                          </a:xfrm>
+                          <a:prstGeom prst="rect">
+                            <a:avLst/>
+                          </a:prstGeom>
+                        </pic:spPr>
+                      </pic:pic>
+                    </a:graphicData>
+                  </a:graphic>
+                </wp:inline>
+              </w:drawing>
+            </w:r>
+          </w:p>
+        </w:tc>
+        <w:tc>
+          <w:tcPr>
+            <w:tcW w:w="7882" w:type="dxa"/>
+          </w:tcPr>
+          <w:p>
+            <w:pPr>
+              <w:rPr>
+                <w:lang w:val="en-GB"/>
+              </w:rPr>
+            </w:pPr>
+          </w:p>
+        </w:tc>
+      </w:tr>
+      <w:tr>
+        <w:tc>
+          <w:tcPr>
+            <w:tcW w:w="1134" w:type="dxa"/>
+          </w:tcPr>
+          <w:p>
+            <w:pPr>
+              <w:rPr>
+                <w:lang w:val="en-GB"/>
+              </w:rPr>
+            </w:pPr>
+            <w:r>
+              <w:drawing>
+                <wp:inline distT="0" distB="0" distL="0" distR="0" wp14:anchorId="381EFCE9" wp14:editId="5E33079D">
+                  <wp:extent cx="540000" cy="492929"/>
+                  <wp:effectExtent l="0" t="0" r="0" b="2540"/>
+                  <wp:docPr id="15" name="Picture 14">
+                    <a:extLst xmlns:a="http://schemas.openxmlformats.org/drawingml/2006/main">
+                      <a:ext uri="{FF2B5EF4-FFF2-40B4-BE49-F238E27FC236}">
+                        <a16:creationId xmlns:a16="http://schemas.microsoft.com/office/drawing/2014/main" id="{C8E623DF-D4D3-8E7E-DD16-880459D7C75E}"/>
+                      </a:ext>
+                    </a:extLst>
+                  </wp:docPr>
+                  <wp:cNvGraphicFramePr>
+                    <a:graphicFrameLocks xmlns:a="http://schemas.openxmlformats.org/drawingml/2006/main" noChangeAspect="1"/>
+                  </wp:cNvGraphicFramePr>
+                  <a:graphic xmlns:a="http://schemas.openxmlformats.org/drawingml/2006/main">
+                    <a:graphicData uri="http://schemas.openxmlformats.org/drawingml/2006/picture">
+                      <pic:pic xmlns:pic="http://schemas.openxmlformats.org/drawingml/2006/picture">
+                        <pic:nvPicPr>
+                          <pic:cNvPr id="15" name="Picture 14">
+                            <a:extLst>
+                              <a:ext uri="{FF2B5EF4-FFF2-40B4-BE49-F238E27FC236}">
+                                <a16:creationId xmlns:a16="http://schemas.microsoft.com/office/drawing/2014/main" id="{C8E623DF-D4D3-8E7E-DD16-880459D7C75E}"/>
+                              </a:ext>
+                            </a:extLst>
+                          </pic:cNvPr>
+                          <pic:cNvPicPr>
+                            <a:picLocks noChangeAspect="1"/>
+                          </pic:cNvPicPr>
+                        </pic:nvPicPr>
+                        <pic:blipFill>
+                          <a:blip r:embed="rId20"/>
+                          <a:srcRect l="17624" t="12783" r="15646"/>
+                          <a:stretch/>
+                        </pic:blipFill>
+                        <pic:spPr>
+                          <a:xfrm>
+                            <a:off x="0" y="0"/>
+                            <a:ext cx="540000" cy="492929"/>
+                          </a:xfrm>
+                          <a:prstGeom prst="rect">
+                            <a:avLst/>
+                          </a:prstGeom>
+                        </pic:spPr>
+                      </pic:pic>
+                    </a:graphicData>
+                  </a:graphic>
+                </wp:inline>
+              </w:drawing>
+            </w:r>
+          </w:p>
+        </w:tc>
+        <w:tc>
+          <w:tcPr>
+            <w:tcW w:w="7882" w:type="dxa"/>
+          </w:tcPr>
+          <w:p>
+            <w:pPr>
+              <w:rPr>
+                <w:lang w:val="en-GB"/>
+              </w:rPr>
+            </w:pPr>
+          </w:p>
+        </w:tc>
+      </w:tr>
+    </w:tbl>
+    <w:p>
+      <w:pPr>
+        <w:rPr>
+          <w:lang w:val="en-GB"/>
+        </w:rPr>
+      </w:pPr>
+    </w:p>
+    <w:p>
+      <w:pPr>
+        <w:rPr>
+          <w:lang w:val="en-GB"/>
+        </w:rPr>
+      </w:pPr>
+    </w:p>
+    <w:p>
+      <w:pPr>
+        <w:rPr>
+          <w:lang w:val="en-GB"/>
+        </w:rPr>
+      </w:pPr>
+    </w:p>
+    <w:p>
+      <w:pPr>
+        <w:keepNext/>
+        <w:jc w:val="center"/>
+      </w:pPr>
+      <w:r>
+        <w:rPr>
+          <w:noProof/>
+          <w:lang w:val="en-GB"/>
+        </w:rPr>
+        <w:drawing>
+          <wp:inline distT="0" distB="0" distL="0" distR="0" wp14:anchorId="7B047326" wp14:editId="5D0EA40D">
+            <wp:extent cx="5400000" cy="1544780"/>
+            <wp:effectExtent l="0" t="0" r="0" b="0"/>
+            <wp:docPr id="1785868951" name="Picture 3"/>
+            <wp:cNvGraphicFramePr>
+              <a:graphicFrameLocks xmlns:a="http://schemas.openxmlformats.org/drawingml/2006/main" noChangeAspect="1"/>
+            </wp:cNvGraphicFramePr>
+            <a:graphic xmlns:a="http://schemas.openxmlformats.org/drawingml/2006/main">
+              <a:graphicData uri="http://schemas.openxmlformats.org/drawingml/2006/picture">
+                <pic:pic xmlns:pic="http://schemas.openxmlformats.org/drawingml/2006/picture">
+                  <pic:nvPicPr>
+                    <pic:cNvPr id="0" name="Picture 2"/>
+                    <pic:cNvPicPr>
+                      <a:picLocks noChangeAspect="1" noChangeArrowheads="1"/>
+                    </pic:cNvPicPr>
+                  </pic:nvPicPr>
+                  <pic:blipFill>
+                    <a:blip r:embed="rId21" cstate="print">
+                      <a:extLst>
+                        <a:ext uri="{28A0092B-C50C-407E-A947-70E740481C1C}">
+                          <a14:useLocalDpi xmlns:a14="http://schemas.microsoft.com/office/drawing/2010/main" val="0"/>
+                        </a:ext>
+                      </a:extLst>
+                    </a:blip>
+                    <a:srcRect/>
+                    <a:stretch>
+                      <a:fillRect/>
+                    </a:stretch>
+                  </pic:blipFill>
+                  <pic:spPr bwMode="auto">
+                    <a:xfrm>
+                      <a:off x="0" y="0"/>
+                      <a:ext cx="5400000" cy="1544780"/>
+                    </a:xfrm>
+                    <a:prstGeom prst="rect">
+                      <a:avLst/>
+                    </a:prstGeom>
+                    <a:noFill/>
+                  </pic:spPr>
+                </pic:pic>
+              </a:graphicData>
+            </a:graphic>
+          </wp:inline>
+        </w:drawing>
+      </w:r>
+    </w:p>
+    <w:p>
+      <w:pPr>
+        <w:pStyle w:val="Caption"/>
+        <w:jc w:val="center"/>
+        <w:rPr>
+          <w:lang w:val="en-GB"/>
+        </w:rPr>
+      </w:pPr>
+      <w:r>
+        <w:t xml:space="preserve">Figure </w:t>
+      </w:r>
+      <w:fldSimple w:instr=" SEQ Figure \* ARABIC ">
+        <w:r>
+          <w:rPr>
+            <w:noProof/>
+          </w:rPr>
+          <w:t>6</w:t>
+        </w:r>
+      </w:fldSimple>
+      <w:r>
+        <w:t>:</w:t>
+      </w:r>
+    </w:p>
+    <w:p>
+      <w:pPr>
+        <w:rPr>
+          <w:lang w:val="en-GB"/>
+        </w:rPr>
+      </w:pPr>
+    </w:p>
+    <w:p>
+      <w:pPr>
         <w:pStyle w:val="Heading2"/>
         <w:rPr>
           <w:lang w:val="en-GB"/>
         </w:rPr>
       </w:pPr>
-      <w:bookmarkStart w:id="12" w:name="_Toc186107174"/>
+      <w:bookmarkStart w:id="12" w:name="_Toc186373610"/>
       <w:r>
         <w:rPr>
           <w:lang w:val="en-GB"/>
@@ -3524,6 +4302,702 @@
     </w:p>
     <w:p>
       <w:pPr>
+        <w:keepNext/>
+        <w:jc w:val="center"/>
+      </w:pPr>
+      <w:r>
+        <w:rPr>
+          <w:noProof/>
+          <w:lang w:val="en-GB"/>
+        </w:rPr>
+        <w:drawing>
+          <wp:inline distT="0" distB="0" distL="0" distR="0" wp14:anchorId="1404C3E9" wp14:editId="72BBBB3A">
+            <wp:extent cx="5400000" cy="2931149"/>
+            <wp:effectExtent l="0" t="0" r="0" b="0"/>
+            <wp:docPr id="1688785414" name="Picture 4"/>
+            <wp:cNvGraphicFramePr>
+              <a:graphicFrameLocks xmlns:a="http://schemas.openxmlformats.org/drawingml/2006/main" noChangeAspect="1"/>
+            </wp:cNvGraphicFramePr>
+            <a:graphic xmlns:a="http://schemas.openxmlformats.org/drawingml/2006/main">
+              <a:graphicData uri="http://schemas.openxmlformats.org/drawingml/2006/picture">
+                <pic:pic xmlns:pic="http://schemas.openxmlformats.org/drawingml/2006/picture">
+                  <pic:nvPicPr>
+                    <pic:cNvPr id="0" name="Picture 3"/>
+                    <pic:cNvPicPr>
+                      <a:picLocks noChangeAspect="1" noChangeArrowheads="1"/>
+                    </pic:cNvPicPr>
+                  </pic:nvPicPr>
+                  <pic:blipFill>
+                    <a:blip r:embed="rId22" cstate="print">
+                      <a:extLst>
+                        <a:ext uri="{28A0092B-C50C-407E-A947-70E740481C1C}">
+                          <a14:useLocalDpi xmlns:a14="http://schemas.microsoft.com/office/drawing/2010/main" val="0"/>
+                        </a:ext>
+                      </a:extLst>
+                    </a:blip>
+                    <a:srcRect/>
+                    <a:stretch>
+                      <a:fillRect/>
+                    </a:stretch>
+                  </pic:blipFill>
+                  <pic:spPr bwMode="auto">
+                    <a:xfrm>
+                      <a:off x="0" y="0"/>
+                      <a:ext cx="5400000" cy="2931149"/>
+                    </a:xfrm>
+                    <a:prstGeom prst="rect">
+                      <a:avLst/>
+                    </a:prstGeom>
+                    <a:noFill/>
+                  </pic:spPr>
+                </pic:pic>
+              </a:graphicData>
+            </a:graphic>
+          </wp:inline>
+        </w:drawing>
+      </w:r>
+    </w:p>
+    <w:p>
+      <w:pPr>
+        <w:pStyle w:val="Caption"/>
+        <w:jc w:val="center"/>
+        <w:rPr>
+          <w:lang w:val="en-GB"/>
+        </w:rPr>
+      </w:pPr>
+      <w:r>
+        <w:t xml:space="preserve">Figure </w:t>
+      </w:r>
+      <w:fldSimple w:instr=" SEQ Figure \* ARABIC ">
+        <w:r>
+          <w:rPr>
+            <w:noProof/>
+          </w:rPr>
+          <w:t>7</w:t>
+        </w:r>
+      </w:fldSimple>
+      <w:r>
+        <w:t>:</w:t>
+      </w:r>
+    </w:p>
+    <w:p>
+      <w:pPr>
+        <w:rPr>
+          <w:lang w:val="en-GB"/>
+        </w:rPr>
+      </w:pPr>
+    </w:p>
+    <w:p>
+      <w:pPr>
+        <w:rPr>
+          <w:lang w:val="en-GB"/>
+        </w:rPr>
+      </w:pPr>
+    </w:p>
+    <w:tbl>
+      <w:tblPr>
+        <w:tblStyle w:val="TableGrid"/>
+        <w:tblW w:w="0" w:type="auto"/>
+        <w:tblBorders>
+          <w:top w:val="none" w:sz="0" w:space="0" w:color="auto"/>
+          <w:left w:val="none" w:sz="0" w:space="0" w:color="auto"/>
+          <w:bottom w:val="none" w:sz="0" w:space="0" w:color="auto"/>
+          <w:right w:val="none" w:sz="0" w:space="0" w:color="auto"/>
+          <w:insideH w:val="none" w:sz="0" w:space="0" w:color="auto"/>
+          <w:insideV w:val="none" w:sz="0" w:space="0" w:color="auto"/>
+        </w:tblBorders>
+        <w:tblLook w:val="04A0" w:firstRow="1" w:lastRow="0" w:firstColumn="1" w:lastColumn="0" w:noHBand="0" w:noVBand="1"/>
+      </w:tblPr>
+      <w:tblGrid>
+        <w:gridCol w:w="1066"/>
+        <w:gridCol w:w="7950"/>
+      </w:tblGrid>
+      <w:tr>
+        <w:tc>
+          <w:tcPr>
+            <w:tcW w:w="1066" w:type="dxa"/>
+          </w:tcPr>
+          <w:p>
+            <w:pPr>
+              <w:rPr>
+                <w:lang w:val="en-GB"/>
+              </w:rPr>
+            </w:pPr>
+            <w:r>
+              <w:drawing>
+                <wp:inline distT="0" distB="0" distL="0" distR="0" wp14:anchorId="66535D4E" wp14:editId="0994ED1E">
+                  <wp:extent cx="540000" cy="518614"/>
+                  <wp:effectExtent l="0" t="0" r="0" b="0"/>
+                  <wp:docPr id="3" name="Picture 2">
+                    <a:extLst xmlns:a="http://schemas.openxmlformats.org/drawingml/2006/main">
+                      <a:ext uri="{FF2B5EF4-FFF2-40B4-BE49-F238E27FC236}">
+                        <a16:creationId xmlns:a16="http://schemas.microsoft.com/office/drawing/2014/main" id="{5E7841D2-9076-1115-3E04-ACB5B824EBE0}"/>
+                      </a:ext>
+                    </a:extLst>
+                  </wp:docPr>
+                  <wp:cNvGraphicFramePr>
+                    <a:graphicFrameLocks xmlns:a="http://schemas.openxmlformats.org/drawingml/2006/main" noChangeAspect="1"/>
+                  </wp:cNvGraphicFramePr>
+                  <a:graphic xmlns:a="http://schemas.openxmlformats.org/drawingml/2006/main">
+                    <a:graphicData uri="http://schemas.openxmlformats.org/drawingml/2006/picture">
+                      <pic:pic xmlns:pic="http://schemas.openxmlformats.org/drawingml/2006/picture">
+                        <pic:nvPicPr>
+                          <pic:cNvPr id="3" name="Picture 2">
+                            <a:extLst>
+                              <a:ext uri="{FF2B5EF4-FFF2-40B4-BE49-F238E27FC236}">
+                                <a16:creationId xmlns:a16="http://schemas.microsoft.com/office/drawing/2014/main" id="{5E7841D2-9076-1115-3E04-ACB5B824EBE0}"/>
+                              </a:ext>
+                            </a:extLst>
+                          </pic:cNvPr>
+                          <pic:cNvPicPr>
+                            <a:picLocks noChangeAspect="1"/>
+                          </pic:cNvPicPr>
+                        </pic:nvPicPr>
+                        <pic:blipFill>
+                          <a:blip r:embed="rId23"/>
+                          <a:srcRect l="14827" t="17624" r="13693" b="5555"/>
+                          <a:stretch/>
+                        </pic:blipFill>
+                        <pic:spPr>
+                          <a:xfrm>
+                            <a:off x="0" y="0"/>
+                            <a:ext cx="540000" cy="518614"/>
+                          </a:xfrm>
+                          <a:prstGeom prst="rect">
+                            <a:avLst/>
+                          </a:prstGeom>
+                        </pic:spPr>
+                      </pic:pic>
+                    </a:graphicData>
+                  </a:graphic>
+                </wp:inline>
+              </w:drawing>
+            </w:r>
+          </w:p>
+        </w:tc>
+        <w:tc>
+          <w:tcPr>
+            <w:tcW w:w="7950" w:type="dxa"/>
+          </w:tcPr>
+          <w:p>
+            <w:pPr>
+              <w:rPr>
+                <w:lang w:val="en-GB"/>
+              </w:rPr>
+            </w:pPr>
+          </w:p>
+        </w:tc>
+      </w:tr>
+      <w:tr>
+        <w:tc>
+          <w:tcPr>
+            <w:tcW w:w="1066" w:type="dxa"/>
+          </w:tcPr>
+          <w:p>
+            <w:pPr>
+              <w:rPr>
+                <w:lang w:val="en-GB"/>
+              </w:rPr>
+            </w:pPr>
+            <w:r>
+              <w:drawing>
+                <wp:inline distT="0" distB="0" distL="0" distR="0" wp14:anchorId="5211337B" wp14:editId="56F2EB7D">
+                  <wp:extent cx="540000" cy="518615"/>
+                  <wp:effectExtent l="0" t="0" r="0" b="0"/>
+                  <wp:docPr id="5" name="Picture 4">
+                    <a:extLst xmlns:a="http://schemas.openxmlformats.org/drawingml/2006/main">
+                      <a:ext uri="{FF2B5EF4-FFF2-40B4-BE49-F238E27FC236}">
+                        <a16:creationId xmlns:a16="http://schemas.microsoft.com/office/drawing/2014/main" id="{A4B20A22-C329-C066-81A5-4FFCB7E440A4}"/>
+                      </a:ext>
+                    </a:extLst>
+                  </wp:docPr>
+                  <wp:cNvGraphicFramePr>
+                    <a:graphicFrameLocks xmlns:a="http://schemas.openxmlformats.org/drawingml/2006/main" noChangeAspect="1"/>
+                  </wp:cNvGraphicFramePr>
+                  <a:graphic xmlns:a="http://schemas.openxmlformats.org/drawingml/2006/main">
+                    <a:graphicData uri="http://schemas.openxmlformats.org/drawingml/2006/picture">
+                      <pic:pic xmlns:pic="http://schemas.openxmlformats.org/drawingml/2006/picture">
+                        <pic:nvPicPr>
+                          <pic:cNvPr id="5" name="Picture 4">
+                            <a:extLst>
+                              <a:ext uri="{FF2B5EF4-FFF2-40B4-BE49-F238E27FC236}">
+                                <a16:creationId xmlns:a16="http://schemas.microsoft.com/office/drawing/2014/main" id="{A4B20A22-C329-C066-81A5-4FFCB7E440A4}"/>
+                              </a:ext>
+                            </a:extLst>
+                          </pic:cNvPr>
+                          <pic:cNvPicPr>
+                            <a:picLocks noChangeAspect="1"/>
+                          </pic:cNvPicPr>
+                        </pic:nvPicPr>
+                        <pic:blipFill>
+                          <a:blip r:embed="rId24"/>
+                          <a:srcRect l="18694" t="19338" r="11799"/>
+                          <a:stretch/>
+                        </pic:blipFill>
+                        <pic:spPr>
+                          <a:xfrm>
+                            <a:off x="0" y="0"/>
+                            <a:ext cx="540000" cy="518615"/>
+                          </a:xfrm>
+                          <a:prstGeom prst="rect">
+                            <a:avLst/>
+                          </a:prstGeom>
+                        </pic:spPr>
+                      </pic:pic>
+                    </a:graphicData>
+                  </a:graphic>
+                </wp:inline>
+              </w:drawing>
+            </w:r>
+          </w:p>
+        </w:tc>
+        <w:tc>
+          <w:tcPr>
+            <w:tcW w:w="7950" w:type="dxa"/>
+          </w:tcPr>
+          <w:p>
+            <w:pPr>
+              <w:rPr>
+                <w:lang w:val="en-GB"/>
+              </w:rPr>
+            </w:pPr>
+          </w:p>
+        </w:tc>
+      </w:tr>
+      <w:tr>
+        <w:tc>
+          <w:tcPr>
+            <w:tcW w:w="1066" w:type="dxa"/>
+          </w:tcPr>
+          <w:p>
+            <w:pPr>
+              <w:rPr>
+                <w:lang w:val="en-GB"/>
+              </w:rPr>
+            </w:pPr>
+            <w:r>
+              <w:drawing>
+                <wp:inline distT="0" distB="0" distL="0" distR="0" wp14:anchorId="467F9BB9" wp14:editId="031F3F44">
+                  <wp:extent cx="540000" cy="518614"/>
+                  <wp:effectExtent l="0" t="0" r="0" b="0"/>
+                  <wp:docPr id="7" name="Picture 6">
+                    <a:extLst xmlns:a="http://schemas.openxmlformats.org/drawingml/2006/main">
+                      <a:ext uri="{FF2B5EF4-FFF2-40B4-BE49-F238E27FC236}">
+                        <a16:creationId xmlns:a16="http://schemas.microsoft.com/office/drawing/2014/main" id="{3FC053F6-23A8-419F-3EE0-13A648637D78}"/>
+                      </a:ext>
+                    </a:extLst>
+                  </wp:docPr>
+                  <wp:cNvGraphicFramePr>
+                    <a:graphicFrameLocks xmlns:a="http://schemas.openxmlformats.org/drawingml/2006/main" noChangeAspect="1"/>
+                  </wp:cNvGraphicFramePr>
+                  <a:graphic xmlns:a="http://schemas.openxmlformats.org/drawingml/2006/main">
+                    <a:graphicData uri="http://schemas.openxmlformats.org/drawingml/2006/picture">
+                      <pic:pic xmlns:pic="http://schemas.openxmlformats.org/drawingml/2006/picture">
+                        <pic:nvPicPr>
+                          <pic:cNvPr id="7" name="Picture 6">
+                            <a:extLst>
+                              <a:ext uri="{FF2B5EF4-FFF2-40B4-BE49-F238E27FC236}">
+                                <a16:creationId xmlns:a16="http://schemas.microsoft.com/office/drawing/2014/main" id="{3FC053F6-23A8-419F-3EE0-13A648637D78}"/>
+                              </a:ext>
+                            </a:extLst>
+                          </pic:cNvPr>
+                          <pic:cNvPicPr>
+                            <a:picLocks noChangeAspect="1"/>
+                          </pic:cNvPicPr>
+                        </pic:nvPicPr>
+                        <pic:blipFill>
+                          <a:blip r:embed="rId25"/>
+                          <a:srcRect l="17607" t="18273" r="13361" b="5511"/>
+                          <a:stretch/>
+                        </pic:blipFill>
+                        <pic:spPr>
+                          <a:xfrm>
+                            <a:off x="0" y="0"/>
+                            <a:ext cx="540000" cy="518614"/>
+                          </a:xfrm>
+                          <a:prstGeom prst="rect">
+                            <a:avLst/>
+                          </a:prstGeom>
+                        </pic:spPr>
+                      </pic:pic>
+                    </a:graphicData>
+                  </a:graphic>
+                </wp:inline>
+              </w:drawing>
+            </w:r>
+          </w:p>
+        </w:tc>
+        <w:tc>
+          <w:tcPr>
+            <w:tcW w:w="7950" w:type="dxa"/>
+          </w:tcPr>
+          <w:p>
+            <w:pPr>
+              <w:rPr>
+                <w:lang w:val="en-GB"/>
+              </w:rPr>
+            </w:pPr>
+          </w:p>
+        </w:tc>
+      </w:tr>
+    </w:tbl>
+    <w:p>
+      <w:pPr>
+        <w:rPr>
+          <w:lang w:val="en-GB"/>
+        </w:rPr>
+      </w:pPr>
+    </w:p>
+    <w:p>
+      <w:pPr>
+        <w:pStyle w:val="Heading3"/>
+        <w:rPr>
+          <w:lang w:val="en-GB"/>
+        </w:rPr>
+      </w:pPr>
+      <w:bookmarkStart w:id="13" w:name="_Toc186373611"/>
+      <w:r>
+        <w:rPr>
+          <w:lang w:val="en-GB"/>
+        </w:rPr>
+        <w:t>Experimental setup</w:t>
+      </w:r>
+      <w:bookmarkEnd w:id="13"/>
+    </w:p>
+    <w:p>
+      <w:pPr>
+        <w:rPr>
+          <w:lang w:val="en-GB"/>
+        </w:rPr>
+      </w:pPr>
+    </w:p>
+    <w:p>
+      <w:pPr>
+        <w:keepNext/>
+        <w:jc w:val="center"/>
+      </w:pPr>
+      <w:r>
+        <w:rPr>
+          <w:noProof/>
+          <w:lang w:val="en-GB"/>
+        </w:rPr>
+        <w:lastRenderedPageBreak/>
+        <w:drawing>
+          <wp:inline distT="0" distB="0" distL="0" distR="0" wp14:anchorId="637056E6" wp14:editId="446E9A85">
+            <wp:extent cx="4337050" cy="1530467"/>
+            <wp:effectExtent l="0" t="0" r="0" b="0"/>
+            <wp:docPr id="1079854465" name="Picture 5"/>
+            <wp:cNvGraphicFramePr>
+              <a:graphicFrameLocks xmlns:a="http://schemas.openxmlformats.org/drawingml/2006/main" noChangeAspect="1"/>
+            </wp:cNvGraphicFramePr>
+            <a:graphic xmlns:a="http://schemas.openxmlformats.org/drawingml/2006/main">
+              <a:graphicData uri="http://schemas.openxmlformats.org/drawingml/2006/picture">
+                <pic:pic xmlns:pic="http://schemas.openxmlformats.org/drawingml/2006/picture">
+                  <pic:nvPicPr>
+                    <pic:cNvPr id="0" name="Picture 4"/>
+                    <pic:cNvPicPr>
+                      <a:picLocks noChangeAspect="1" noChangeArrowheads="1"/>
+                    </pic:cNvPicPr>
+                  </pic:nvPicPr>
+                  <pic:blipFill>
+                    <a:blip r:embed="rId26" cstate="print">
+                      <a:extLst>
+                        <a:ext uri="{28A0092B-C50C-407E-A947-70E740481C1C}">
+                          <a14:useLocalDpi xmlns:a14="http://schemas.microsoft.com/office/drawing/2010/main" val="0"/>
+                        </a:ext>
+                      </a:extLst>
+                    </a:blip>
+                    <a:srcRect/>
+                    <a:stretch>
+                      <a:fillRect/>
+                    </a:stretch>
+                  </pic:blipFill>
+                  <pic:spPr bwMode="auto">
+                    <a:xfrm>
+                      <a:off x="0" y="0"/>
+                      <a:ext cx="4390015" cy="1549157"/>
+                    </a:xfrm>
+                    <a:prstGeom prst="rect">
+                      <a:avLst/>
+                    </a:prstGeom>
+                    <a:noFill/>
+                  </pic:spPr>
+                </pic:pic>
+              </a:graphicData>
+            </a:graphic>
+          </wp:inline>
+        </w:drawing>
+      </w:r>
+    </w:p>
+    <w:p>
+      <w:pPr>
+        <w:pStyle w:val="Caption"/>
+        <w:jc w:val="center"/>
+      </w:pPr>
+      <w:r>
+        <w:t xml:space="preserve">Figure </w:t>
+      </w:r>
+      <w:fldSimple w:instr=" SEQ Figure \* ARABIC ">
+        <w:r>
+          <w:rPr>
+            <w:noProof/>
+          </w:rPr>
+          <w:t>8</w:t>
+        </w:r>
+      </w:fldSimple>
+      <w:r>
+        <w:t>:</w:t>
+      </w:r>
+    </w:p>
+    <w:p>
+      <w:pPr>
+        <w:rPr>
+          <w:lang w:val="en-GB"/>
+        </w:rPr>
+      </w:pPr>
+    </w:p>
+    <w:p>
+      <w:pPr>
+        <w:pStyle w:val="Heading4"/>
+        <w:rPr>
+          <w:lang w:val="en-GB"/>
+        </w:rPr>
+      </w:pPr>
+      <w:r>
+        <w:rPr>
+          <w:lang w:val="en-GB"/>
+        </w:rPr>
+        <w:t>Assigning equipment</w:t>
+      </w:r>
+    </w:p>
+    <w:p>
+      <w:pPr>
+        <w:rPr>
+          <w:lang w:val="en-GB"/>
+        </w:rPr>
+      </w:pPr>
+    </w:p>
+    <w:p>
+      <w:pPr>
+        <w:keepNext/>
+        <w:jc w:val="center"/>
+      </w:pPr>
+      <w:r>
+        <w:rPr>
+          <w:noProof/>
+          <w:lang w:val="en-GB"/>
+        </w:rPr>
+        <w:drawing>
+          <wp:inline distT="0" distB="0" distL="0" distR="0" wp14:anchorId="0AC4D906" wp14:editId="32010E15">
+            <wp:extent cx="4057650" cy="1989749"/>
+            <wp:effectExtent l="0" t="0" r="0" b="0"/>
+            <wp:docPr id="312706394" name="Picture 6"/>
+            <wp:cNvGraphicFramePr>
+              <a:graphicFrameLocks xmlns:a="http://schemas.openxmlformats.org/drawingml/2006/main" noChangeAspect="1"/>
+            </wp:cNvGraphicFramePr>
+            <a:graphic xmlns:a="http://schemas.openxmlformats.org/drawingml/2006/main">
+              <a:graphicData uri="http://schemas.openxmlformats.org/drawingml/2006/picture">
+                <pic:pic xmlns:pic="http://schemas.openxmlformats.org/drawingml/2006/picture">
+                  <pic:nvPicPr>
+                    <pic:cNvPr id="0" name="Picture 5"/>
+                    <pic:cNvPicPr>
+                      <a:picLocks noChangeAspect="1" noChangeArrowheads="1"/>
+                    </pic:cNvPicPr>
+                  </pic:nvPicPr>
+                  <pic:blipFill>
+                    <a:blip r:embed="rId27" cstate="print">
+                      <a:extLst>
+                        <a:ext uri="{28A0092B-C50C-407E-A947-70E740481C1C}">
+                          <a14:useLocalDpi xmlns:a14="http://schemas.microsoft.com/office/drawing/2010/main" val="0"/>
+                        </a:ext>
+                      </a:extLst>
+                    </a:blip>
+                    <a:srcRect/>
+                    <a:stretch>
+                      <a:fillRect/>
+                    </a:stretch>
+                  </pic:blipFill>
+                  <pic:spPr bwMode="auto">
+                    <a:xfrm>
+                      <a:off x="0" y="0"/>
+                      <a:ext cx="4071183" cy="1996385"/>
+                    </a:xfrm>
+                    <a:prstGeom prst="rect">
+                      <a:avLst/>
+                    </a:prstGeom>
+                    <a:noFill/>
+                  </pic:spPr>
+                </pic:pic>
+              </a:graphicData>
+            </a:graphic>
+          </wp:inline>
+        </w:drawing>
+      </w:r>
+    </w:p>
+    <w:p>
+      <w:pPr>
+        <w:pStyle w:val="Caption"/>
+        <w:jc w:val="center"/>
+        <w:rPr>
+          <w:lang w:val="en-GB"/>
+        </w:rPr>
+      </w:pPr>
+      <w:r>
+        <w:t xml:space="preserve">Figure </w:t>
+      </w:r>
+      <w:fldSimple w:instr=" SEQ Figure \* ARABIC ">
+        <w:r>
+          <w:rPr>
+            <w:noProof/>
+          </w:rPr>
+          <w:t>9</w:t>
+        </w:r>
+      </w:fldSimple>
+      <w:r>
+        <w:t>:</w:t>
+      </w:r>
+    </w:p>
+    <w:p>
+      <w:pPr>
+        <w:rPr>
+          <w:lang w:val="en-GB"/>
+        </w:rPr>
+      </w:pPr>
+    </w:p>
+    <w:p>
+      <w:pPr>
+        <w:pStyle w:val="Heading4"/>
+        <w:rPr>
+          <w:lang w:val="en-GB"/>
+        </w:rPr>
+      </w:pPr>
+      <w:r>
+        <w:rPr>
+          <w:lang w:val="en-GB"/>
+        </w:rPr>
+        <w:t>Configuring equipment</w:t>
+      </w:r>
+    </w:p>
+    <w:p>
+      <w:pPr>
+        <w:rPr>
+          <w:lang w:val="en-GB"/>
+        </w:rPr>
+      </w:pPr>
+    </w:p>
+    <w:p>
+      <w:pPr>
+        <w:keepNext/>
+        <w:jc w:val="center"/>
+      </w:pPr>
+      <w:r>
+        <w:rPr>
+          <w:noProof/>
+          <w:lang w:val="en-GB"/>
+        </w:rPr>
+        <w:lastRenderedPageBreak/>
+        <w:drawing>
+          <wp:inline distT="0" distB="0" distL="0" distR="0" wp14:anchorId="6F3319D2" wp14:editId="57CE8598">
+            <wp:extent cx="2325026" cy="2641600"/>
+            <wp:effectExtent l="0" t="0" r="0" b="6350"/>
+            <wp:docPr id="1888217508" name="Picture 7"/>
+            <wp:cNvGraphicFramePr>
+              <a:graphicFrameLocks xmlns:a="http://schemas.openxmlformats.org/drawingml/2006/main" noChangeAspect="1"/>
+            </wp:cNvGraphicFramePr>
+            <a:graphic xmlns:a="http://schemas.openxmlformats.org/drawingml/2006/main">
+              <a:graphicData uri="http://schemas.openxmlformats.org/drawingml/2006/picture">
+                <pic:pic xmlns:pic="http://schemas.openxmlformats.org/drawingml/2006/picture">
+                  <pic:nvPicPr>
+                    <pic:cNvPr id="0" name="Picture 6"/>
+                    <pic:cNvPicPr>
+                      <a:picLocks noChangeAspect="1" noChangeArrowheads="1"/>
+                    </pic:cNvPicPr>
+                  </pic:nvPicPr>
+                  <pic:blipFill>
+                    <a:blip r:embed="rId28" cstate="print">
+                      <a:extLst>
+                        <a:ext uri="{28A0092B-C50C-407E-A947-70E740481C1C}">
+                          <a14:useLocalDpi xmlns:a14="http://schemas.microsoft.com/office/drawing/2010/main" val="0"/>
+                        </a:ext>
+                      </a:extLst>
+                    </a:blip>
+                    <a:srcRect/>
+                    <a:stretch>
+                      <a:fillRect/>
+                    </a:stretch>
+                  </pic:blipFill>
+                  <pic:spPr bwMode="auto">
+                    <a:xfrm>
+                      <a:off x="0" y="0"/>
+                      <a:ext cx="2332171" cy="2649718"/>
+                    </a:xfrm>
+                    <a:prstGeom prst="rect">
+                      <a:avLst/>
+                    </a:prstGeom>
+                    <a:noFill/>
+                  </pic:spPr>
+                </pic:pic>
+              </a:graphicData>
+            </a:graphic>
+          </wp:inline>
+        </w:drawing>
+      </w:r>
+    </w:p>
+    <w:p>
+      <w:pPr>
+        <w:pStyle w:val="Caption"/>
+        <w:jc w:val="center"/>
+        <w:rPr>
+          <w:lang w:val="en-GB"/>
+        </w:rPr>
+      </w:pPr>
+      <w:r>
+        <w:t xml:space="preserve">Figure </w:t>
+      </w:r>
+      <w:fldSimple w:instr=" SEQ Figure \* ARABIC ">
+        <w:r>
+          <w:rPr>
+            <w:noProof/>
+          </w:rPr>
+          <w:t>10</w:t>
+        </w:r>
+      </w:fldSimple>
+      <w:r>
+        <w:t>:</w:t>
+      </w:r>
+    </w:p>
+    <w:p>
+      <w:pPr>
+        <w:rPr>
+          <w:lang w:val="en-GB"/>
+        </w:rPr>
+      </w:pPr>
+    </w:p>
+    <w:p>
+      <w:pPr>
+        <w:pStyle w:val="Heading3"/>
+        <w:rPr>
+          <w:lang w:val="en-GB"/>
+        </w:rPr>
+      </w:pPr>
+      <w:bookmarkStart w:id="14" w:name="_Toc186373612"/>
+      <w:r>
+        <w:rPr>
+          <w:lang w:val="en-GB"/>
+        </w:rPr>
+        <w:t>Post-session actions</w:t>
+      </w:r>
+      <w:bookmarkEnd w:id="14"/>
+    </w:p>
+    <w:p>
+      <w:pPr>
+        <w:rPr>
+          <w:lang w:val="en-GB"/>
+        </w:rPr>
+      </w:pPr>
+    </w:p>
+    <w:p>
+      <w:pPr>
         <w:rPr>
           <w:lang w:val="en-GB"/>
         </w:rPr>
@@ -3536,14 +5010,14 @@
           <w:lang w:val="en-GB"/>
         </w:rPr>
       </w:pPr>
-      <w:bookmarkStart w:id="13" w:name="_Toc186107175"/>
+      <w:bookmarkStart w:id="15" w:name="_Toc186373613"/>
       <w:r>
         <w:rPr>
           <w:lang w:val="en-GB"/>
         </w:rPr>
         <w:t>Running the experiment</w:t>
       </w:r>
-      <w:bookmarkEnd w:id="13"/>
+      <w:bookmarkEnd w:id="15"/>
     </w:p>
     <w:p>
       <w:pPr>
@@ -3559,14 +5033,14 @@
           <w:lang w:val="en-GB"/>
         </w:rPr>
       </w:pPr>
-      <w:bookmarkStart w:id="14" w:name="_Toc186107176"/>
+      <w:bookmarkStart w:id="16" w:name="_Toc186373614"/>
       <w:r>
         <w:rPr>
           <w:lang w:val="en-GB"/>
         </w:rPr>
         <w:t>Procedures</w:t>
       </w:r>
-      <w:bookmarkEnd w:id="14"/>
+      <w:bookmarkEnd w:id="16"/>
     </w:p>
     <w:p>
       <w:pPr>
@@ -3589,8 +5063,8 @@
           <w:lang w:val="en-GB"/>
         </w:rPr>
       </w:pPr>
-      <w:bookmarkStart w:id="15" w:name="_Toc186107177"/>
-      <w:bookmarkStart w:id="16" w:name="_Ref186020221"/>
+      <w:bookmarkStart w:id="17" w:name="_Ref186020221"/>
+      <w:bookmarkStart w:id="18" w:name="_Toc186373615"/>
       <w:r>
         <w:rPr>
           <w:lang w:val="en-GB"/>
@@ -3603,7 +5077,7 @@
         </w:rPr>
         <w:t>ing experimental data</w:t>
       </w:r>
-      <w:bookmarkEnd w:id="15"/>
+      <w:bookmarkEnd w:id="18"/>
     </w:p>
     <w:p>
       <w:pPr>
@@ -3640,15 +5114,15 @@
           <w:lang w:val="en-GB"/>
         </w:rPr>
       </w:pPr>
-      <w:bookmarkStart w:id="17" w:name="_Toc186107178"/>
+      <w:bookmarkStart w:id="19" w:name="_Toc186373616"/>
       <w:r>
         <w:rPr>
           <w:lang w:val="en-GB"/>
         </w:rPr>
         <w:t>Writing the protocol</w:t>
       </w:r>
-      <w:bookmarkEnd w:id="16"/>
       <w:bookmarkEnd w:id="17"/>
+      <w:bookmarkEnd w:id="19"/>
     </w:p>
     <w:p>
       <w:pPr>
@@ -3679,14 +5153,14 @@
           <w:lang w:val="en-GB"/>
         </w:rPr>
       </w:pPr>
-      <w:bookmarkStart w:id="18" w:name="_Toc186107179"/>
+      <w:bookmarkStart w:id="20" w:name="_Toc186373617"/>
       <w:r>
         <w:rPr>
           <w:lang w:val="en-GB"/>
         </w:rPr>
         <w:t>License</w:t>
       </w:r>
-      <w:bookmarkEnd w:id="18"/>
+      <w:bookmarkEnd w:id="20"/>
     </w:p>
     <w:p>
       <w:pPr>
@@ -3765,7 +5239,43 @@
           <w:shd w:val="clear" w:color="auto" w:fill="FFFFFF"/>
           <w:lang w:val="en-GB"/>
         </w:rPr>
-        <w:t>Creative Commons Attribution-NonCommercial-ShareAlike 4.0 International</w:t>
+        <w:t>Creative Commons Attribution-</w:t>
+      </w:r>
+      <w:proofErr w:type="spellStart"/>
+      <w:r>
+        <w:rPr>
+          <w:rFonts w:ascii="Source Sans Pro" w:hAnsi="Source Sans Pro"/>
+          <w:shd w:val="clear" w:color="auto" w:fill="FFFFFF"/>
+          <w:lang w:val="en-GB"/>
+        </w:rPr>
+        <w:t>NonCommercial</w:t>
+      </w:r>
+      <w:proofErr w:type="spellEnd"/>
+      <w:r>
+        <w:rPr>
+          <w:rFonts w:ascii="Source Sans Pro" w:hAnsi="Source Sans Pro"/>
+          <w:shd w:val="clear" w:color="auto" w:fill="FFFFFF"/>
+          <w:lang w:val="en-GB"/>
+        </w:rPr>
+        <w:t>-</w:t>
+      </w:r>
+      <w:proofErr w:type="spellStart"/>
+      <w:r>
+        <w:rPr>
+          <w:rFonts w:ascii="Source Sans Pro" w:hAnsi="Source Sans Pro"/>
+          <w:shd w:val="clear" w:color="auto" w:fill="FFFFFF"/>
+          <w:lang w:val="en-GB"/>
+        </w:rPr>
+        <w:t>ShareAlike</w:t>
+      </w:r>
+      <w:proofErr w:type="spellEnd"/>
+      <w:r>
+        <w:rPr>
+          <w:rFonts w:ascii="Source Sans Pro" w:hAnsi="Source Sans Pro"/>
+          <w:shd w:val="clear" w:color="auto" w:fill="FFFFFF"/>
+          <w:lang w:val="en-GB"/>
+        </w:rPr>
+        <w:t xml:space="preserve"> 4.0 International</w:t>
       </w:r>
       <w:r>
         <w:rPr>
@@ -3813,7 +5323,7 @@
                     <pic:cNvPicPr/>
                   </pic:nvPicPr>
                   <pic:blipFill>
-                    <a:blip r:embed="rId17"/>
+                    <a:blip r:embed="rId29"/>
                     <a:stretch>
                       <a:fillRect/>
                     </a:stretch>
@@ -3865,8 +5375,8 @@
           <w:lang w:val="en-GB"/>
         </w:rPr>
       </w:pPr>
-      <w:bookmarkStart w:id="19" w:name="_Toc164513532"/>
-      <w:bookmarkStart w:id="20" w:name="_Toc186107180"/>
+      <w:bookmarkStart w:id="21" w:name="_Toc164513532"/>
+      <w:bookmarkStart w:id="22" w:name="_Toc186373618"/>
       <w:r>
         <w:rPr>
           <w:sz w:val="24"/>
@@ -3883,8 +5393,8 @@
         </w:rPr>
         <w:t>eferences</w:t>
       </w:r>
-      <w:bookmarkEnd w:id="19"/>
-      <w:bookmarkEnd w:id="20"/>
+      <w:bookmarkEnd w:id="21"/>
+      <w:bookmarkEnd w:id="22"/>
     </w:p>
     <w:p>
       <w:pPr>
@@ -3893,7 +5403,7 @@
           <w:lang w:val="en-GB"/>
         </w:rPr>
       </w:pPr>
-      <w:bookmarkStart w:id="21" w:name="_Toc186107181"/>
+      <w:bookmarkStart w:id="23" w:name="_Toc186373619"/>
       <w:r>
         <w:rPr>
           <w:lang w:val="en-GB"/>
@@ -3906,7 +5416,7 @@
         </w:rPr>
         <w:t>references</w:t>
       </w:r>
-      <w:bookmarkEnd w:id="21"/>
+      <w:bookmarkEnd w:id="23"/>
     </w:p>
     <w:p>
       <w:pPr>
@@ -3922,14 +5432,14 @@
           <w:lang w:val="en-GB"/>
         </w:rPr>
       </w:pPr>
-      <w:bookmarkStart w:id="22" w:name="_Toc186107182"/>
+      <w:bookmarkStart w:id="24" w:name="_Toc186373620"/>
       <w:r>
         <w:rPr>
           <w:lang w:val="en-GB"/>
         </w:rPr>
         <w:t>External references</w:t>
       </w:r>
-      <w:bookmarkEnd w:id="22"/>
+      <w:bookmarkEnd w:id="24"/>
     </w:p>
     <w:p>
       <w:pPr>
@@ -3939,8 +5449,8 @@
       </w:pPr>
     </w:p>
     <w:sectPr>
-      <w:headerReference w:type="default" r:id="rId18"/>
-      <w:footerReference w:type="default" r:id="rId19"/>
+      <w:headerReference w:type="default" r:id="rId30"/>
+      <w:footerReference w:type="default" r:id="rId31"/>
       <w:pgSz w:w="11906" w:h="16838"/>
       <w:pgMar w:top="0" w:right="1440" w:bottom="709" w:left="1440" w:header="708" w:footer="708" w:gutter="0"/>
       <w:cols w:space="708"/>
@@ -7278,7 +8788,6 @@
   <w:style w:type="character" w:default="1" w:styleId="DefaultParagraphFont">
     <w:name w:val="Default Paragraph Font"/>
     <w:uiPriority w:val="1"/>
-    <w:semiHidden/>
     <w:unhideWhenUsed/>
   </w:style>
   <w:style w:type="table" w:default="1" w:styleId="TableNormal">

</xml_diff>